<commit_message>
added some text to IS
And added another reference of Lean
</commit_message>
<xml_diff>
--- a/isManagement/Paul/Assignment2.docx
+++ b/isManagement/Paul/Assignment2.docx
@@ -2,31 +2,1366 @@
 <file path=word/document.xml><?xml version="1.0" encoding="utf-8"?>
 <w:document xmlns:wpc="http://schemas.microsoft.com/office/word/2010/wordprocessingCanvas" xmlns:cx="http://schemas.microsoft.com/office/drawing/2014/chartex" xmlns:cx1="http://schemas.microsoft.com/office/drawing/2015/9/8/chartex" xmlns:cx2="http://schemas.microsoft.com/office/drawing/2015/10/21/chartex" xmlns:cx3="http://schemas.microsoft.com/office/drawing/2016/5/9/chartex" xmlns:cx4="http://schemas.microsoft.com/office/drawing/2016/5/10/chartex" xmlns:cx5="http://schemas.microsoft.com/office/drawing/2016/5/11/chartex" xmlns:cx6="http://schemas.microsoft.com/office/drawing/2016/5/12/chartex" xmlns:cx7="http://schemas.microsoft.com/office/drawing/2016/5/13/chartex" xmlns:cx8="http://schemas.microsoft.com/office/drawing/2016/5/14/chartex" xmlns:mc="http://schemas.openxmlformats.org/markup-compatibility/2006" xmlns:aink="http://schemas.microsoft.com/office/drawing/2016/ink" xmlns:am3d="http://schemas.microsoft.com/office/drawing/2017/model3d" xmlns:o="urn:schemas-microsoft-com:office:office" xmlns:r="http://schemas.openxmlformats.org/officeDocument/2006/relationships" xmlns:m="http://schemas.openxmlformats.org/officeDocument/2006/math" xmlns:v="urn:schemas-microsoft-com:vml" xmlns:wp14="http://schemas.microsoft.com/office/word/2010/wordprocessingDrawing" xmlns:wp="http://schemas.openxmlformats.org/drawingml/2006/wordprocessingDrawing" xmlns:w10="urn:schemas-microsoft-com:office:word" xmlns:w="http://schemas.openxmlformats.org/wordprocessingml/2006/main" xmlns:w14="http://schemas.microsoft.com/office/word/2010/wordml" xmlns:w15="http://schemas.microsoft.com/office/word/2012/wordml" xmlns:w16cid="http://schemas.microsoft.com/office/word/2016/wordml/cid" xmlns:w16se="http://schemas.microsoft.com/office/word/2015/wordml/symex" xmlns:wpg="http://schemas.microsoft.com/office/word/2010/wordprocessingGroup" xmlns:wpi="http://schemas.microsoft.com/office/word/2010/wordprocessingInk" xmlns:wne="http://schemas.microsoft.com/office/word/2006/wordml" xmlns:wps="http://schemas.microsoft.com/office/word/2010/wordprocessingShape" mc:Ignorable="w14 w15 w16se w16cid wp14">
   <w:body>
+    <w:sdt>
+      <w:sdtPr>
+        <w:id w:val="890391946"/>
+        <w:docPartObj>
+          <w:docPartGallery w:val="Cover Pages"/>
+          <w:docPartUnique/>
+        </w:docPartObj>
+      </w:sdtPr>
+      <w:sdtEndPr>
+        <w:rPr>
+          <w:rFonts w:asciiTheme="majorHAnsi" w:eastAsiaTheme="majorEastAsia" w:hAnsiTheme="majorHAnsi" w:cstheme="majorHAnsi"/>
+          <w:spacing w:val="-10"/>
+          <w:kern w:val="28"/>
+          <w:sz w:val="56"/>
+          <w:szCs w:val="56"/>
+        </w:rPr>
+      </w:sdtEndPr>
+      <w:sdtContent>
+        <w:p/>
+        <w:p>
+          <w:pPr>
+            <w:rPr>
+              <w:rFonts w:asciiTheme="majorHAnsi" w:eastAsiaTheme="majorEastAsia" w:hAnsiTheme="majorHAnsi" w:cstheme="majorHAnsi"/>
+              <w:spacing w:val="-10"/>
+              <w:kern w:val="28"/>
+              <w:sz w:val="56"/>
+              <w:szCs w:val="56"/>
+            </w:rPr>
+          </w:pPr>
+          <w:r>
+            <w:rPr>
+              <w:noProof/>
+            </w:rPr>
+            <mc:AlternateContent>
+              <mc:Choice Requires="wps">
+                <w:drawing>
+                  <wp:anchor distT="0" distB="0" distL="182880" distR="182880" simplePos="0" relativeHeight="251660288" behindDoc="0" locked="0" layoutInCell="1" allowOverlap="1" wp14:anchorId="5462D497" wp14:editId="260ACE1B">
+                    <wp:simplePos x="0" y="0"/>
+                    <wp:positionH relativeFrom="margin">
+                      <wp:posOffset>434398</wp:posOffset>
+                    </wp:positionH>
+                    <wp:positionV relativeFrom="page">
+                      <wp:posOffset>4679546</wp:posOffset>
+                    </wp:positionV>
+                    <wp:extent cx="4918075" cy="1772920"/>
+                    <wp:effectExtent l="0" t="0" r="0" b="0"/>
+                    <wp:wrapSquare wrapText="bothSides"/>
+                    <wp:docPr id="131" name="Text Box 131"/>
+                    <wp:cNvGraphicFramePr/>
+                    <a:graphic xmlns:a="http://schemas.openxmlformats.org/drawingml/2006/main">
+                      <a:graphicData uri="http://schemas.microsoft.com/office/word/2010/wordprocessingShape">
+                        <wps:wsp>
+                          <wps:cNvSpPr txBox="1"/>
+                          <wps:spPr>
+                            <a:xfrm>
+                              <a:off x="0" y="0"/>
+                              <a:ext cx="4918075" cy="1772920"/>
+                            </a:xfrm>
+                            <a:prstGeom prst="rect">
+                              <a:avLst/>
+                            </a:prstGeom>
+                            <a:noFill/>
+                            <a:ln w="6350">
+                              <a:noFill/>
+                            </a:ln>
+                            <a:effectLst/>
+                          </wps:spPr>
+                          <wps:style>
+                            <a:lnRef idx="0">
+                              <a:schemeClr val="accent1"/>
+                            </a:lnRef>
+                            <a:fillRef idx="0">
+                              <a:schemeClr val="accent1"/>
+                            </a:fillRef>
+                            <a:effectRef idx="0">
+                              <a:schemeClr val="accent1"/>
+                            </a:effectRef>
+                            <a:fontRef idx="minor">
+                              <a:schemeClr val="dk1"/>
+                            </a:fontRef>
+                          </wps:style>
+                          <wps:txbx>
+                            <w:txbxContent>
+                              <w:p>
+                                <w:pPr>
+                                  <w:pStyle w:val="NoSpacing"/>
+                                  <w:spacing w:before="40" w:after="560" w:line="216" w:lineRule="auto"/>
+                                  <w:rPr>
+                                    <w:color w:val="4472C4" w:themeColor="accent1"/>
+                                    <w:sz w:val="72"/>
+                                    <w:szCs w:val="72"/>
+                                  </w:rPr>
+                                </w:pPr>
+                                <w:sdt>
+                                  <w:sdtPr>
+                                    <w:rPr>
+                                      <w:color w:val="4472C4" w:themeColor="accent1"/>
+                                      <w:sz w:val="72"/>
+                                      <w:szCs w:val="72"/>
+                                    </w:rPr>
+                                    <w:alias w:val="Title"/>
+                                    <w:tag w:val=""/>
+                                    <w:id w:val="151731938"/>
+                                    <w:dataBinding w:prefixMappings="xmlns:ns0='http://purl.org/dc/elements/1.1/' xmlns:ns1='http://schemas.openxmlformats.org/package/2006/metadata/core-properties' " w:xpath="/ns1:coreProperties[1]/ns0:title[1]" w:storeItemID="{6C3C8BC8-F283-45AE-878A-BAB7291924A1}"/>
+                                    <w:text/>
+                                  </w:sdtPr>
+                                  <w:sdtContent>
+                                    <w:r>
+                                      <w:rPr>
+                                        <w:color w:val="4472C4" w:themeColor="accent1"/>
+                                        <w:sz w:val="72"/>
+                                        <w:szCs w:val="72"/>
+                                      </w:rPr>
+                                      <w:t>Strategic IS Management</w:t>
+                                    </w:r>
+                                  </w:sdtContent>
+                                </w:sdt>
+                              </w:p>
+                              <w:sdt>
+                                <w:sdtPr>
+                                  <w:rPr>
+                                    <w:caps/>
+                                    <w:color w:val="1F4E79" w:themeColor="accent5" w:themeShade="80"/>
+                                    <w:sz w:val="28"/>
+                                    <w:szCs w:val="28"/>
+                                  </w:rPr>
+                                  <w:alias w:val="Subtitle"/>
+                                  <w:tag w:val=""/>
+                                  <w:id w:val="-2090151685"/>
+                                  <w:dataBinding w:prefixMappings="xmlns:ns0='http://purl.org/dc/elements/1.1/' xmlns:ns1='http://schemas.openxmlformats.org/package/2006/metadata/core-properties' " w:xpath="/ns1:coreProperties[1]/ns0:subject[1]" w:storeItemID="{6C3C8BC8-F283-45AE-878A-BAB7291924A1}"/>
+                                  <w:text/>
+                                </w:sdtPr>
+                                <w:sdtContent>
+                                  <w:p>
+                                    <w:pPr>
+                                      <w:pStyle w:val="NoSpacing"/>
+                                      <w:spacing w:before="40" w:after="40"/>
+                                      <w:rPr>
+                                        <w:caps/>
+                                        <w:color w:val="1F4E79" w:themeColor="accent5" w:themeShade="80"/>
+                                        <w:sz w:val="28"/>
+                                        <w:szCs w:val="28"/>
+                                      </w:rPr>
+                                    </w:pPr>
+                                    <w:r>
+                                      <w:rPr>
+                                        <w:caps/>
+                                        <w:color w:val="1F4E79" w:themeColor="accent5" w:themeShade="80"/>
+                                        <w:sz w:val="28"/>
+                                        <w:szCs w:val="28"/>
+                                      </w:rPr>
+                                      <w:t>Strategic IS Managament</w:t>
+                                    </w:r>
+                                  </w:p>
+                                </w:sdtContent>
+                              </w:sdt>
+                              <w:sdt>
+                                <w:sdtPr>
+                                  <w:rPr>
+                                    <w:caps/>
+                                    <w:color w:val="5B9BD5" w:themeColor="accent5"/>
+                                    <w:sz w:val="24"/>
+                                    <w:szCs w:val="24"/>
+                                  </w:rPr>
+                                  <w:alias w:val="Author"/>
+                                  <w:tag w:val=""/>
+                                  <w:id w:val="-1536112409"/>
+                                  <w:dataBinding w:prefixMappings="xmlns:ns0='http://purl.org/dc/elements/1.1/' xmlns:ns1='http://schemas.openxmlformats.org/package/2006/metadata/core-properties' " w:xpath="/ns1:coreProperties[1]/ns0:creator[1]" w:storeItemID="{6C3C8BC8-F283-45AE-878A-BAB7291924A1}"/>
+                                  <w:text/>
+                                </w:sdtPr>
+                                <w:sdtContent>
+                                  <w:p>
+                                    <w:pPr>
+                                      <w:pStyle w:val="NoSpacing"/>
+                                      <w:spacing w:before="80" w:after="40"/>
+                                      <w:rPr>
+                                        <w:caps/>
+                                        <w:color w:val="5B9BD5" w:themeColor="accent5"/>
+                                        <w:sz w:val="24"/>
+                                        <w:szCs w:val="24"/>
+                                      </w:rPr>
+                                    </w:pPr>
+                                    <w:r>
+                                      <w:rPr>
+                                        <w:caps/>
+                                        <w:color w:val="5B9BD5" w:themeColor="accent5"/>
+                                        <w:sz w:val="24"/>
+                                        <w:szCs w:val="24"/>
+                                      </w:rPr>
+                                      <w:t>Baber M (FCES)</w:t>
+                                    </w:r>
+                                  </w:p>
+                                </w:sdtContent>
+                              </w:sdt>
+                            </w:txbxContent>
+                          </wps:txbx>
+                          <wps:bodyPr rot="0" spcFirstLastPara="0" vertOverflow="overflow" horzOverflow="overflow" vert="horz" wrap="square" lIns="0" tIns="0" rIns="0" bIns="0" numCol="1" spcCol="0" rtlCol="0" fromWordArt="0" anchor="t" anchorCtr="0" forceAA="0" compatLnSpc="1">
+                            <a:prstTxWarp prst="textNoShape">
+                              <a:avLst/>
+                            </a:prstTxWarp>
+                            <a:noAutofit/>
+                          </wps:bodyPr>
+                        </wps:wsp>
+                      </a:graphicData>
+                    </a:graphic>
+                    <wp14:sizeRelH relativeFrom="margin">
+                      <wp14:pctWidth>0</wp14:pctWidth>
+                    </wp14:sizeRelH>
+                    <wp14:sizeRelV relativeFrom="page">
+                      <wp14:pctHeight>0</wp14:pctHeight>
+                    </wp14:sizeRelV>
+                  </wp:anchor>
+                </w:drawing>
+              </mc:Choice>
+              <mc:Fallback>
+                <w:pict>
+                  <v:shapetype w14:anchorId="5462D497" id="_x0000_t202" coordsize="21600,21600" o:spt="202" path="m,l,21600r21600,l21600,xe">
+                    <v:stroke joinstyle="miter"/>
+                    <v:path gradientshapeok="t" o:connecttype="rect"/>
+                  </v:shapetype>
+                  <v:shape id="Text Box 131" o:spid="_x0000_s1026" type="#_x0000_t202" style="position:absolute;margin-left:34.2pt;margin-top:368.45pt;width:387.25pt;height:139.6pt;z-index:251660288;visibility:visible;mso-wrap-style:square;mso-width-percent:0;mso-height-percent:0;mso-wrap-distance-left:14.4pt;mso-wrap-distance-top:0;mso-wrap-distance-right:14.4pt;mso-wrap-distance-bottom:0;mso-position-horizontal:absolute;mso-position-horizontal-relative:margin;mso-position-vertical:absolute;mso-position-vertical-relative:page;mso-width-percent:0;mso-height-percent:0;mso-width-relative:margin;mso-height-relative:page;v-text-anchor:top" o:gfxdata="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" filled="f" stroked="f" strokeweight=".5pt">
+                    <v:textbox inset="0,0,0,0">
+                      <w:txbxContent>
+                        <w:p>
+                          <w:pPr>
+                            <w:pStyle w:val="NoSpacing"/>
+                            <w:spacing w:before="40" w:after="560" w:line="216" w:lineRule="auto"/>
+                            <w:rPr>
+                              <w:color w:val="4472C4" w:themeColor="accent1"/>
+                              <w:sz w:val="72"/>
+                              <w:szCs w:val="72"/>
+                            </w:rPr>
+                          </w:pPr>
+                          <w:sdt>
+                            <w:sdtPr>
+                              <w:rPr>
+                                <w:color w:val="4472C4" w:themeColor="accent1"/>
+                                <w:sz w:val="72"/>
+                                <w:szCs w:val="72"/>
+                              </w:rPr>
+                              <w:alias w:val="Title"/>
+                              <w:tag w:val=""/>
+                              <w:id w:val="151731938"/>
+                              <w:dataBinding w:prefixMappings="xmlns:ns0='http://purl.org/dc/elements/1.1/' xmlns:ns1='http://schemas.openxmlformats.org/package/2006/metadata/core-properties' " w:xpath="/ns1:coreProperties[1]/ns0:title[1]" w:storeItemID="{6C3C8BC8-F283-45AE-878A-BAB7291924A1}"/>
+                              <w:text/>
+                            </w:sdtPr>
+                            <w:sdtContent>
+                              <w:r>
+                                <w:rPr>
+                                  <w:color w:val="4472C4" w:themeColor="accent1"/>
+                                  <w:sz w:val="72"/>
+                                  <w:szCs w:val="72"/>
+                                </w:rPr>
+                                <w:t>Strategic IS Management</w:t>
+                              </w:r>
+                            </w:sdtContent>
+                          </w:sdt>
+                        </w:p>
+                        <w:sdt>
+                          <w:sdtPr>
+                            <w:rPr>
+                              <w:caps/>
+                              <w:color w:val="1F4E79" w:themeColor="accent5" w:themeShade="80"/>
+                              <w:sz w:val="28"/>
+                              <w:szCs w:val="28"/>
+                            </w:rPr>
+                            <w:alias w:val="Subtitle"/>
+                            <w:tag w:val=""/>
+                            <w:id w:val="-2090151685"/>
+                            <w:dataBinding w:prefixMappings="xmlns:ns0='http://purl.org/dc/elements/1.1/' xmlns:ns1='http://schemas.openxmlformats.org/package/2006/metadata/core-properties' " w:xpath="/ns1:coreProperties[1]/ns0:subject[1]" w:storeItemID="{6C3C8BC8-F283-45AE-878A-BAB7291924A1}"/>
+                            <w:text/>
+                          </w:sdtPr>
+                          <w:sdtContent>
+                            <w:p>
+                              <w:pPr>
+                                <w:pStyle w:val="NoSpacing"/>
+                                <w:spacing w:before="40" w:after="40"/>
+                                <w:rPr>
+                                  <w:caps/>
+                                  <w:color w:val="1F4E79" w:themeColor="accent5" w:themeShade="80"/>
+                                  <w:sz w:val="28"/>
+                                  <w:szCs w:val="28"/>
+                                </w:rPr>
+                              </w:pPr>
+                              <w:r>
+                                <w:rPr>
+                                  <w:caps/>
+                                  <w:color w:val="1F4E79" w:themeColor="accent5" w:themeShade="80"/>
+                                  <w:sz w:val="28"/>
+                                  <w:szCs w:val="28"/>
+                                </w:rPr>
+                                <w:t>Strategic IS Managament</w:t>
+                              </w:r>
+                            </w:p>
+                          </w:sdtContent>
+                        </w:sdt>
+                        <w:sdt>
+                          <w:sdtPr>
+                            <w:rPr>
+                              <w:caps/>
+                              <w:color w:val="5B9BD5" w:themeColor="accent5"/>
+                              <w:sz w:val="24"/>
+                              <w:szCs w:val="24"/>
+                            </w:rPr>
+                            <w:alias w:val="Author"/>
+                            <w:tag w:val=""/>
+                            <w:id w:val="-1536112409"/>
+                            <w:dataBinding w:prefixMappings="xmlns:ns0='http://purl.org/dc/elements/1.1/' xmlns:ns1='http://schemas.openxmlformats.org/package/2006/metadata/core-properties' " w:xpath="/ns1:coreProperties[1]/ns0:creator[1]" w:storeItemID="{6C3C8BC8-F283-45AE-878A-BAB7291924A1}"/>
+                            <w:text/>
+                          </w:sdtPr>
+                          <w:sdtContent>
+                            <w:p>
+                              <w:pPr>
+                                <w:pStyle w:val="NoSpacing"/>
+                                <w:spacing w:before="80" w:after="40"/>
+                                <w:rPr>
+                                  <w:caps/>
+                                  <w:color w:val="5B9BD5" w:themeColor="accent5"/>
+                                  <w:sz w:val="24"/>
+                                  <w:szCs w:val="24"/>
+                                </w:rPr>
+                              </w:pPr>
+                              <w:r>
+                                <w:rPr>
+                                  <w:caps/>
+                                  <w:color w:val="5B9BD5" w:themeColor="accent5"/>
+                                  <w:sz w:val="24"/>
+                                  <w:szCs w:val="24"/>
+                                </w:rPr>
+                                <w:t>Baber M (FCES)</w:t>
+                              </w:r>
+                            </w:p>
+                          </w:sdtContent>
+                        </w:sdt>
+                      </w:txbxContent>
+                    </v:textbox>
+                    <w10:wrap type="square" anchorx="margin" anchory="page"/>
+                  </v:shape>
+                </w:pict>
+              </mc:Fallback>
+            </mc:AlternateContent>
+          </w:r>
+          <w:r>
+            <w:rPr>
+              <w:noProof/>
+            </w:rPr>
+            <mc:AlternateContent>
+              <mc:Choice Requires="wps">
+                <w:drawing>
+                  <wp:anchor distT="0" distB="0" distL="114300" distR="114300" simplePos="0" relativeHeight="251659264" behindDoc="0" locked="0" layoutInCell="1" allowOverlap="1" wp14:anchorId="216E0B61" wp14:editId="15B7459C">
+                    <wp:simplePos x="0" y="0"/>
+                    <wp:positionH relativeFrom="margin">
+                      <wp:align>right</wp:align>
+                    </wp:positionH>
+                    <mc:AlternateContent>
+                      <mc:Choice Requires="wp14">
+                        <wp:positionV relativeFrom="page">
+                          <wp14:pctPosVOffset>2300</wp14:pctPosVOffset>
+                        </wp:positionV>
+                      </mc:Choice>
+                      <mc:Fallback>
+                        <wp:positionV relativeFrom="page">
+                          <wp:posOffset>245745</wp:posOffset>
+                        </wp:positionV>
+                      </mc:Fallback>
+                    </mc:AlternateContent>
+                    <wp:extent cx="594360" cy="987552"/>
+                    <wp:effectExtent l="0" t="0" r="0" b="5080"/>
+                    <wp:wrapNone/>
+                    <wp:docPr id="132" name="Rectangle 132"/>
+                    <wp:cNvGraphicFramePr>
+                      <a:graphicFrameLocks xmlns:a="http://schemas.openxmlformats.org/drawingml/2006/main" noChangeAspect="1"/>
+                    </wp:cNvGraphicFramePr>
+                    <a:graphic xmlns:a="http://schemas.openxmlformats.org/drawingml/2006/main">
+                      <a:graphicData uri="http://schemas.microsoft.com/office/word/2010/wordprocessingShape">
+                        <wps:wsp>
+                          <wps:cNvSpPr>
+                            <a:spLocks noChangeAspect="1"/>
+                          </wps:cNvSpPr>
+                          <wps:spPr>
+                            <a:xfrm>
+                              <a:off x="0" y="0"/>
+                              <a:ext cx="594360" cy="987552"/>
+                            </a:xfrm>
+                            <a:prstGeom prst="rect">
+                              <a:avLst/>
+                            </a:prstGeom>
+                            <a:ln>
+                              <a:noFill/>
+                            </a:ln>
+                          </wps:spPr>
+                          <wps:style>
+                            <a:lnRef idx="2">
+                              <a:schemeClr val="accent1">
+                                <a:shade val="50000"/>
+                              </a:schemeClr>
+                            </a:lnRef>
+                            <a:fillRef idx="1">
+                              <a:schemeClr val="accent1"/>
+                            </a:fillRef>
+                            <a:effectRef idx="0">
+                              <a:schemeClr val="accent1"/>
+                            </a:effectRef>
+                            <a:fontRef idx="minor">
+                              <a:schemeClr val="lt1"/>
+                            </a:fontRef>
+                          </wps:style>
+                          <wps:txbx>
+                            <w:txbxContent>
+                              <w:sdt>
+                                <w:sdtPr>
+                                  <w:rPr>
+                                    <w:color w:val="FFFFFF" w:themeColor="background1"/>
+                                    <w:sz w:val="24"/>
+                                    <w:szCs w:val="24"/>
+                                  </w:rPr>
+                                  <w:alias w:val="Year"/>
+                                  <w:tag w:val=""/>
+                                  <w:id w:val="-785116381"/>
+                                  <w:dataBinding w:prefixMappings="xmlns:ns0='http://schemas.microsoft.com/office/2006/coverPageProps' " w:xpath="/ns0:CoverPageProperties[1]/ns0:PublishDate[1]" w:storeItemID="{55AF091B-3C7A-41E3-B477-F2FDAA23CFDA}"/>
+                                  <w:date w:fullDate="2020-01-01T00:00:00Z">
+                                    <w:dateFormat w:val="yyyy"/>
+                                    <w:lid w:val="en-US"/>
+                                    <w:storeMappedDataAs w:val="dateTime"/>
+                                    <w:calendar w:val="gregorian"/>
+                                  </w:date>
+                                </w:sdtPr>
+                                <w:sdtContent>
+                                  <w:p>
+                                    <w:pPr>
+                                      <w:pStyle w:val="NoSpacing"/>
+                                      <w:jc w:val="right"/>
+                                      <w:rPr>
+                                        <w:color w:val="FFFFFF" w:themeColor="background1"/>
+                                        <w:sz w:val="24"/>
+                                        <w:szCs w:val="24"/>
+                                      </w:rPr>
+                                    </w:pPr>
+                                    <w:r>
+                                      <w:rPr>
+                                        <w:color w:val="FFFFFF" w:themeColor="background1"/>
+                                        <w:sz w:val="24"/>
+                                        <w:szCs w:val="24"/>
+                                      </w:rPr>
+                                      <w:t>2020</w:t>
+                                    </w:r>
+                                  </w:p>
+                                </w:sdtContent>
+                              </w:sdt>
+                            </w:txbxContent>
+                          </wps:txbx>
+                          <wps:bodyPr rot="0" spcFirstLastPara="0" vertOverflow="overflow" horzOverflow="overflow" vert="horz" wrap="square" lIns="45720" tIns="45720" rIns="45720" bIns="45720" numCol="1" spcCol="0" rtlCol="0" fromWordArt="0" anchor="b" anchorCtr="0" forceAA="0" compatLnSpc="1">
+                            <a:prstTxWarp prst="textNoShape">
+                              <a:avLst/>
+                            </a:prstTxWarp>
+                            <a:noAutofit/>
+                          </wps:bodyPr>
+                        </wps:wsp>
+                      </a:graphicData>
+                    </a:graphic>
+                    <wp14:sizeRelH relativeFrom="page">
+                      <wp14:pctWidth>7600</wp14:pctWidth>
+                    </wp14:sizeRelH>
+                    <wp14:sizeRelV relativeFrom="page">
+                      <wp14:pctHeight>9800</wp14:pctHeight>
+                    </wp14:sizeRelV>
+                  </wp:anchor>
+                </w:drawing>
+              </mc:Choice>
+              <mc:Fallback>
+                <w:pict>
+                  <v:rect w14:anchorId="216E0B61" id="Rectangle 132" o:spid="_x0000_s1027" style="position:absolute;margin-left:-4.4pt;margin-top:0;width:46.8pt;height:77.75pt;z-index:251659264;visibility:visible;mso-wrap-style:square;mso-width-percent:76;mso-height-percent:98;mso-top-percent:23;mso-wrap-distance-left:9pt;mso-wrap-distance-top:0;mso-wrap-distance-right:9pt;mso-wrap-distance-bottom:0;mso-position-horizontal:right;mso-position-horizontal-relative:margin;mso-position-vertical-relative:page;mso-width-percent:76;mso-height-percent:98;mso-top-percent:23;mso-width-relative:page;mso-height-relative:page;v-text-anchor:bottom" o:gfxdata="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" fillcolor="#4472c4 [3204]" stroked="f" strokeweight="1pt">
+                    <o:lock v:ext="edit" aspectratio="t"/>
+                    <v:textbox inset="3.6pt,,3.6pt">
+                      <w:txbxContent>
+                        <w:sdt>
+                          <w:sdtPr>
+                            <w:rPr>
+                              <w:color w:val="FFFFFF" w:themeColor="background1"/>
+                              <w:sz w:val="24"/>
+                              <w:szCs w:val="24"/>
+                            </w:rPr>
+                            <w:alias w:val="Year"/>
+                            <w:tag w:val=""/>
+                            <w:id w:val="-785116381"/>
+                            <w:dataBinding w:prefixMappings="xmlns:ns0='http://schemas.microsoft.com/office/2006/coverPageProps' " w:xpath="/ns0:CoverPageProperties[1]/ns0:PublishDate[1]" w:storeItemID="{55AF091B-3C7A-41E3-B477-F2FDAA23CFDA}"/>
+                            <w:date w:fullDate="2020-01-01T00:00:00Z">
+                              <w:dateFormat w:val="yyyy"/>
+                              <w:lid w:val="en-US"/>
+                              <w:storeMappedDataAs w:val="dateTime"/>
+                              <w:calendar w:val="gregorian"/>
+                            </w:date>
+                          </w:sdtPr>
+                          <w:sdtContent>
+                            <w:p>
+                              <w:pPr>
+                                <w:pStyle w:val="NoSpacing"/>
+                                <w:jc w:val="right"/>
+                                <w:rPr>
+                                  <w:color w:val="FFFFFF" w:themeColor="background1"/>
+                                  <w:sz w:val="24"/>
+                                  <w:szCs w:val="24"/>
+                                </w:rPr>
+                              </w:pPr>
+                              <w:r>
+                                <w:rPr>
+                                  <w:color w:val="FFFFFF" w:themeColor="background1"/>
+                                  <w:sz w:val="24"/>
+                                  <w:szCs w:val="24"/>
+                                </w:rPr>
+                                <w:t>2020</w:t>
+                              </w:r>
+                            </w:p>
+                          </w:sdtContent>
+                        </w:sdt>
+                      </w:txbxContent>
+                    </v:textbox>
+                    <w10:wrap anchorx="margin" anchory="page"/>
+                  </v:rect>
+                </w:pict>
+              </mc:Fallback>
+            </mc:AlternateContent>
+          </w:r>
+          <w:r>
+            <w:rPr>
+              <w:rFonts w:asciiTheme="majorHAnsi" w:eastAsiaTheme="majorEastAsia" w:hAnsiTheme="majorHAnsi" w:cstheme="majorHAnsi"/>
+              <w:spacing w:val="-10"/>
+              <w:kern w:val="28"/>
+              <w:sz w:val="56"/>
+              <w:szCs w:val="56"/>
+            </w:rPr>
+            <w:br w:type="page"/>
+          </w:r>
+        </w:p>
+      </w:sdtContent>
+    </w:sdt>
+    <w:sdt>
+      <w:sdtPr>
+        <w:id w:val="-786043113"/>
+        <w:docPartObj>
+          <w:docPartGallery w:val="Table of Contents"/>
+          <w:docPartUnique/>
+        </w:docPartObj>
+      </w:sdtPr>
+      <w:sdtEndPr>
+        <w:rPr>
+          <w:rFonts w:asciiTheme="minorHAnsi" w:eastAsiaTheme="minorHAnsi" w:hAnsiTheme="minorHAnsi" w:cstheme="minorBidi"/>
+          <w:b/>
+          <w:bCs/>
+          <w:noProof/>
+          <w:color w:val="auto"/>
+          <w:sz w:val="22"/>
+          <w:szCs w:val="22"/>
+          <w:lang w:val="en-GB"/>
+        </w:rPr>
+      </w:sdtEndPr>
+      <w:sdtContent>
+        <w:p>
+          <w:pPr>
+            <w:pStyle w:val="TOCHeading"/>
+          </w:pPr>
+          <w:r>
+            <w:t>Table of Contents</w:t>
+          </w:r>
+        </w:p>
+        <w:p>
+          <w:pPr>
+            <w:pStyle w:val="TOC1"/>
+            <w:tabs>
+              <w:tab w:val="right" w:leader="dot" w:pos="9016"/>
+            </w:tabs>
+            <w:rPr>
+              <w:noProof/>
+            </w:rPr>
+          </w:pPr>
+          <w:r>
+            <w:fldChar w:fldCharType="begin"/>
+          </w:r>
+          <w:r>
+            <w:instrText xml:space="preserve"> TOC \o "1-3" \h \z \u </w:instrText>
+          </w:r>
+          <w:r>
+            <w:fldChar w:fldCharType="separate"/>
+          </w:r>
+          <w:hyperlink w:anchor="_Toc32562516" w:history="1">
+            <w:r>
+              <w:rPr>
+                <w:rStyle w:val="Hyperlink"/>
+                <w:noProof/>
+              </w:rPr>
+              <w:t>1 – Introduction – (100)</w:t>
+            </w:r>
+            <w:r>
+              <w:rPr>
+                <w:noProof/>
+                <w:webHidden/>
+              </w:rPr>
+              <w:tab/>
+            </w:r>
+            <w:r>
+              <w:rPr>
+                <w:noProof/>
+                <w:webHidden/>
+              </w:rPr>
+              <w:fldChar w:fldCharType="begin"/>
+            </w:r>
+            <w:r>
+              <w:rPr>
+                <w:noProof/>
+                <w:webHidden/>
+              </w:rPr>
+              <w:instrText xml:space="preserve"> PAGEREF _Toc32562516 \h </w:instrText>
+            </w:r>
+            <w:r>
+              <w:rPr>
+                <w:noProof/>
+                <w:webHidden/>
+              </w:rPr>
+            </w:r>
+            <w:r>
+              <w:rPr>
+                <w:noProof/>
+                <w:webHidden/>
+              </w:rPr>
+              <w:fldChar w:fldCharType="separate"/>
+            </w:r>
+            <w:r>
+              <w:rPr>
+                <w:noProof/>
+                <w:webHidden/>
+              </w:rPr>
+              <w:t>2</w:t>
+            </w:r>
+            <w:r>
+              <w:rPr>
+                <w:noProof/>
+                <w:webHidden/>
+              </w:rPr>
+              <w:fldChar w:fldCharType="end"/>
+            </w:r>
+          </w:hyperlink>
+        </w:p>
+        <w:p>
+          <w:pPr>
+            <w:pStyle w:val="TOC1"/>
+            <w:tabs>
+              <w:tab w:val="right" w:leader="dot" w:pos="9016"/>
+            </w:tabs>
+            <w:rPr>
+              <w:noProof/>
+            </w:rPr>
+          </w:pPr>
+          <w:hyperlink w:anchor="_Toc32562517" w:history="1">
+            <w:r>
+              <w:rPr>
+                <w:rStyle w:val="Hyperlink"/>
+                <w:noProof/>
+              </w:rPr>
+              <w:t>2 - Analysis of problem situation – (250)</w:t>
+            </w:r>
+            <w:r>
+              <w:rPr>
+                <w:noProof/>
+                <w:webHidden/>
+              </w:rPr>
+              <w:tab/>
+            </w:r>
+            <w:r>
+              <w:rPr>
+                <w:noProof/>
+                <w:webHidden/>
+              </w:rPr>
+              <w:fldChar w:fldCharType="begin"/>
+            </w:r>
+            <w:r>
+              <w:rPr>
+                <w:noProof/>
+                <w:webHidden/>
+              </w:rPr>
+              <w:instrText xml:space="preserve"> PAGEREF _Toc32562517 \h </w:instrText>
+            </w:r>
+            <w:r>
+              <w:rPr>
+                <w:noProof/>
+                <w:webHidden/>
+              </w:rPr>
+            </w:r>
+            <w:r>
+              <w:rPr>
+                <w:noProof/>
+                <w:webHidden/>
+              </w:rPr>
+              <w:fldChar w:fldCharType="separate"/>
+            </w:r>
+            <w:r>
+              <w:rPr>
+                <w:noProof/>
+                <w:webHidden/>
+              </w:rPr>
+              <w:t>2</w:t>
+            </w:r>
+            <w:r>
+              <w:rPr>
+                <w:noProof/>
+                <w:webHidden/>
+              </w:rPr>
+              <w:fldChar w:fldCharType="end"/>
+            </w:r>
+          </w:hyperlink>
+        </w:p>
+        <w:p>
+          <w:pPr>
+            <w:pStyle w:val="TOC2"/>
+            <w:tabs>
+              <w:tab w:val="right" w:leader="dot" w:pos="9016"/>
+            </w:tabs>
+            <w:rPr>
+              <w:noProof/>
+            </w:rPr>
+          </w:pPr>
+          <w:hyperlink w:anchor="_Toc32562518" w:history="1">
+            <w:r>
+              <w:rPr>
+                <w:rStyle w:val="Hyperlink"/>
+                <w:noProof/>
+              </w:rPr>
+              <w:t>2.1 - Introduction</w:t>
+            </w:r>
+            <w:r>
+              <w:rPr>
+                <w:noProof/>
+                <w:webHidden/>
+              </w:rPr>
+              <w:tab/>
+            </w:r>
+            <w:r>
+              <w:rPr>
+                <w:noProof/>
+                <w:webHidden/>
+              </w:rPr>
+              <w:fldChar w:fldCharType="begin"/>
+            </w:r>
+            <w:r>
+              <w:rPr>
+                <w:noProof/>
+                <w:webHidden/>
+              </w:rPr>
+              <w:instrText xml:space="preserve"> PAGEREF _Toc32562518 \h </w:instrText>
+            </w:r>
+            <w:r>
+              <w:rPr>
+                <w:noProof/>
+                <w:webHidden/>
+              </w:rPr>
+            </w:r>
+            <w:r>
+              <w:rPr>
+                <w:noProof/>
+                <w:webHidden/>
+              </w:rPr>
+              <w:fldChar w:fldCharType="separate"/>
+            </w:r>
+            <w:r>
+              <w:rPr>
+                <w:noProof/>
+                <w:webHidden/>
+              </w:rPr>
+              <w:t>2</w:t>
+            </w:r>
+            <w:r>
+              <w:rPr>
+                <w:noProof/>
+                <w:webHidden/>
+              </w:rPr>
+              <w:fldChar w:fldCharType="end"/>
+            </w:r>
+          </w:hyperlink>
+        </w:p>
+        <w:p>
+          <w:pPr>
+            <w:pStyle w:val="TOC2"/>
+            <w:tabs>
+              <w:tab w:val="right" w:leader="dot" w:pos="9016"/>
+            </w:tabs>
+            <w:rPr>
+              <w:noProof/>
+            </w:rPr>
+          </w:pPr>
+          <w:hyperlink w:anchor="_Toc32562519" w:history="1">
+            <w:r>
+              <w:rPr>
+                <w:rStyle w:val="Hyperlink"/>
+                <w:noProof/>
+              </w:rPr>
+              <w:t>2.2 - The Law of the Market – Law 0</w:t>
+            </w:r>
+            <w:r>
+              <w:rPr>
+                <w:noProof/>
+                <w:webHidden/>
+              </w:rPr>
+              <w:tab/>
+            </w:r>
+            <w:r>
+              <w:rPr>
+                <w:noProof/>
+                <w:webHidden/>
+              </w:rPr>
+              <w:fldChar w:fldCharType="begin"/>
+            </w:r>
+            <w:r>
+              <w:rPr>
+                <w:noProof/>
+                <w:webHidden/>
+              </w:rPr>
+              <w:instrText xml:space="preserve"> PAGEREF _Toc32562519 \h </w:instrText>
+            </w:r>
+            <w:r>
+              <w:rPr>
+                <w:noProof/>
+                <w:webHidden/>
+              </w:rPr>
+            </w:r>
+            <w:r>
+              <w:rPr>
+                <w:noProof/>
+                <w:webHidden/>
+              </w:rPr>
+              <w:fldChar w:fldCharType="separate"/>
+            </w:r>
+            <w:r>
+              <w:rPr>
+                <w:noProof/>
+                <w:webHidden/>
+              </w:rPr>
+              <w:t>2</w:t>
+            </w:r>
+            <w:r>
+              <w:rPr>
+                <w:noProof/>
+                <w:webHidden/>
+              </w:rPr>
+              <w:fldChar w:fldCharType="end"/>
+            </w:r>
+          </w:hyperlink>
+        </w:p>
+        <w:p>
+          <w:pPr>
+            <w:pStyle w:val="TOC2"/>
+            <w:tabs>
+              <w:tab w:val="right" w:leader="dot" w:pos="9016"/>
+            </w:tabs>
+            <w:rPr>
+              <w:noProof/>
+            </w:rPr>
+          </w:pPr>
+          <w:hyperlink w:anchor="_Toc32562520" w:history="1">
+            <w:r>
+              <w:rPr>
+                <w:rStyle w:val="Hyperlink"/>
+                <w:noProof/>
+              </w:rPr>
+              <w:t>2.3 - The Law of Flexibility – Law 1</w:t>
+            </w:r>
+            <w:r>
+              <w:rPr>
+                <w:noProof/>
+                <w:webHidden/>
+              </w:rPr>
+              <w:tab/>
+            </w:r>
+            <w:r>
+              <w:rPr>
+                <w:noProof/>
+                <w:webHidden/>
+              </w:rPr>
+              <w:fldChar w:fldCharType="begin"/>
+            </w:r>
+            <w:r>
+              <w:rPr>
+                <w:noProof/>
+                <w:webHidden/>
+              </w:rPr>
+              <w:instrText xml:space="preserve"> PAGEREF _Toc32562520 \h </w:instrText>
+            </w:r>
+            <w:r>
+              <w:rPr>
+                <w:noProof/>
+                <w:webHidden/>
+              </w:rPr>
+            </w:r>
+            <w:r>
+              <w:rPr>
+                <w:noProof/>
+                <w:webHidden/>
+              </w:rPr>
+              <w:fldChar w:fldCharType="separate"/>
+            </w:r>
+            <w:r>
+              <w:rPr>
+                <w:noProof/>
+                <w:webHidden/>
+              </w:rPr>
+              <w:t>2</w:t>
+            </w:r>
+            <w:r>
+              <w:rPr>
+                <w:noProof/>
+                <w:webHidden/>
+              </w:rPr>
+              <w:fldChar w:fldCharType="end"/>
+            </w:r>
+          </w:hyperlink>
+        </w:p>
+        <w:p>
+          <w:pPr>
+            <w:pStyle w:val="TOC2"/>
+            <w:tabs>
+              <w:tab w:val="right" w:leader="dot" w:pos="9016"/>
+            </w:tabs>
+            <w:rPr>
+              <w:noProof/>
+            </w:rPr>
+          </w:pPr>
+          <w:hyperlink w:anchor="_Toc32562521" w:history="1">
+            <w:r>
+              <w:rPr>
+                <w:rStyle w:val="Hyperlink"/>
+                <w:noProof/>
+              </w:rPr>
+              <w:t>2.4 - The Law of Focus – Law 2</w:t>
+            </w:r>
+            <w:r>
+              <w:rPr>
+                <w:noProof/>
+                <w:webHidden/>
+              </w:rPr>
+              <w:tab/>
+            </w:r>
+            <w:r>
+              <w:rPr>
+                <w:noProof/>
+                <w:webHidden/>
+              </w:rPr>
+              <w:fldChar w:fldCharType="begin"/>
+            </w:r>
+            <w:r>
+              <w:rPr>
+                <w:noProof/>
+                <w:webHidden/>
+              </w:rPr>
+              <w:instrText xml:space="preserve"> PAGEREF _Toc32562521 \h </w:instrText>
+            </w:r>
+            <w:r>
+              <w:rPr>
+                <w:noProof/>
+                <w:webHidden/>
+              </w:rPr>
+            </w:r>
+            <w:r>
+              <w:rPr>
+                <w:noProof/>
+                <w:webHidden/>
+              </w:rPr>
+              <w:fldChar w:fldCharType="separate"/>
+            </w:r>
+            <w:r>
+              <w:rPr>
+                <w:noProof/>
+                <w:webHidden/>
+              </w:rPr>
+              <w:t>2</w:t>
+            </w:r>
+            <w:r>
+              <w:rPr>
+                <w:noProof/>
+                <w:webHidden/>
+              </w:rPr>
+              <w:fldChar w:fldCharType="end"/>
+            </w:r>
+          </w:hyperlink>
+        </w:p>
+        <w:p>
+          <w:pPr>
+            <w:pStyle w:val="TOC2"/>
+            <w:tabs>
+              <w:tab w:val="right" w:leader="dot" w:pos="9016"/>
+            </w:tabs>
+            <w:rPr>
+              <w:noProof/>
+            </w:rPr>
+          </w:pPr>
+          <w:hyperlink w:anchor="_Toc32562522" w:history="1">
+            <w:r>
+              <w:rPr>
+                <w:rStyle w:val="Hyperlink"/>
+                <w:noProof/>
+              </w:rPr>
+              <w:t>2.5 - The Law of Velocity – Law 3</w:t>
+            </w:r>
+            <w:r>
+              <w:rPr>
+                <w:noProof/>
+                <w:webHidden/>
+              </w:rPr>
+              <w:tab/>
+            </w:r>
+            <w:r>
+              <w:rPr>
+                <w:noProof/>
+                <w:webHidden/>
+              </w:rPr>
+              <w:fldChar w:fldCharType="begin"/>
+            </w:r>
+            <w:r>
+              <w:rPr>
+                <w:noProof/>
+                <w:webHidden/>
+              </w:rPr>
+              <w:instrText xml:space="preserve"> PAGEREF _Toc32562522 \h </w:instrText>
+            </w:r>
+            <w:r>
+              <w:rPr>
+                <w:noProof/>
+                <w:webHidden/>
+              </w:rPr>
+            </w:r>
+            <w:r>
+              <w:rPr>
+                <w:noProof/>
+                <w:webHidden/>
+              </w:rPr>
+              <w:fldChar w:fldCharType="separate"/>
+            </w:r>
+            <w:r>
+              <w:rPr>
+                <w:noProof/>
+                <w:webHidden/>
+              </w:rPr>
+              <w:t>2</w:t>
+            </w:r>
+            <w:r>
+              <w:rPr>
+                <w:noProof/>
+                <w:webHidden/>
+              </w:rPr>
+              <w:fldChar w:fldCharType="end"/>
+            </w:r>
+          </w:hyperlink>
+        </w:p>
+        <w:p>
+          <w:pPr>
+            <w:pStyle w:val="TOC2"/>
+            <w:tabs>
+              <w:tab w:val="right" w:leader="dot" w:pos="9016"/>
+            </w:tabs>
+            <w:rPr>
+              <w:noProof/>
+            </w:rPr>
+          </w:pPr>
+          <w:hyperlink w:anchor="_Toc32562523" w:history="1">
+            <w:r>
+              <w:rPr>
+                <w:rStyle w:val="Hyperlink"/>
+                <w:noProof/>
+              </w:rPr>
+              <w:t>2.6 - The Law of Complexity and Cost – Law 4</w:t>
+            </w:r>
+            <w:r>
+              <w:rPr>
+                <w:noProof/>
+                <w:webHidden/>
+              </w:rPr>
+              <w:tab/>
+            </w:r>
+            <w:r>
+              <w:rPr>
+                <w:noProof/>
+                <w:webHidden/>
+              </w:rPr>
+              <w:fldChar w:fldCharType="begin"/>
+            </w:r>
+            <w:r>
+              <w:rPr>
+                <w:noProof/>
+                <w:webHidden/>
+              </w:rPr>
+              <w:instrText xml:space="preserve"> PAGEREF _Toc32562523 \h </w:instrText>
+            </w:r>
+            <w:r>
+              <w:rPr>
+                <w:noProof/>
+                <w:webHidden/>
+              </w:rPr>
+            </w:r>
+            <w:r>
+              <w:rPr>
+                <w:noProof/>
+                <w:webHidden/>
+              </w:rPr>
+              <w:fldChar w:fldCharType="separate"/>
+            </w:r>
+            <w:r>
+              <w:rPr>
+                <w:noProof/>
+                <w:webHidden/>
+              </w:rPr>
+              <w:t>2</w:t>
+            </w:r>
+            <w:r>
+              <w:rPr>
+                <w:noProof/>
+                <w:webHidden/>
+              </w:rPr>
+              <w:fldChar w:fldCharType="end"/>
+            </w:r>
+          </w:hyperlink>
+        </w:p>
+        <w:p>
+          <w:pPr>
+            <w:pStyle w:val="TOC1"/>
+            <w:tabs>
+              <w:tab w:val="right" w:leader="dot" w:pos="9016"/>
+            </w:tabs>
+            <w:rPr>
+              <w:noProof/>
+            </w:rPr>
+          </w:pPr>
+          <w:hyperlink w:anchor="_Toc32562524" w:history="1">
+            <w:r>
+              <w:rPr>
+                <w:rStyle w:val="Hyperlink"/>
+                <w:noProof/>
+              </w:rPr>
+              <w:t>3 - Application of problem-solving technique – (250)</w:t>
+            </w:r>
+            <w:r>
+              <w:rPr>
+                <w:noProof/>
+                <w:webHidden/>
+              </w:rPr>
+              <w:tab/>
+            </w:r>
+            <w:r>
+              <w:rPr>
+                <w:noProof/>
+                <w:webHidden/>
+              </w:rPr>
+              <w:fldChar w:fldCharType="begin"/>
+            </w:r>
+            <w:r>
+              <w:rPr>
+                <w:noProof/>
+                <w:webHidden/>
+              </w:rPr>
+              <w:instrText xml:space="preserve"> PAGEREF _Toc32562524 \h </w:instrText>
+            </w:r>
+            <w:r>
+              <w:rPr>
+                <w:noProof/>
+                <w:webHidden/>
+              </w:rPr>
+            </w:r>
+            <w:r>
+              <w:rPr>
+                <w:noProof/>
+                <w:webHidden/>
+              </w:rPr>
+              <w:fldChar w:fldCharType="separate"/>
+            </w:r>
+            <w:r>
+              <w:rPr>
+                <w:noProof/>
+                <w:webHidden/>
+              </w:rPr>
+              <w:t>3</w:t>
+            </w:r>
+            <w:r>
+              <w:rPr>
+                <w:noProof/>
+                <w:webHidden/>
+              </w:rPr>
+              <w:fldChar w:fldCharType="end"/>
+            </w:r>
+          </w:hyperlink>
+        </w:p>
+        <w:p>
+          <w:pPr>
+            <w:pStyle w:val="TOC1"/>
+            <w:tabs>
+              <w:tab w:val="right" w:leader="dot" w:pos="9016"/>
+            </w:tabs>
+            <w:rPr>
+              <w:noProof/>
+            </w:rPr>
+          </w:pPr>
+          <w:hyperlink w:anchor="_Toc32562525" w:history="1">
+            <w:r>
+              <w:rPr>
+                <w:rStyle w:val="Hyperlink"/>
+                <w:noProof/>
+              </w:rPr>
+              <w:t>4 - References</w:t>
+            </w:r>
+            <w:r>
+              <w:rPr>
+                <w:noProof/>
+                <w:webHidden/>
+              </w:rPr>
+              <w:tab/>
+            </w:r>
+            <w:r>
+              <w:rPr>
+                <w:noProof/>
+                <w:webHidden/>
+              </w:rPr>
+              <w:fldChar w:fldCharType="begin"/>
+            </w:r>
+            <w:r>
+              <w:rPr>
+                <w:noProof/>
+                <w:webHidden/>
+              </w:rPr>
+              <w:instrText xml:space="preserve"> PAGEREF _Toc32562525 \h </w:instrText>
+            </w:r>
+            <w:r>
+              <w:rPr>
+                <w:noProof/>
+                <w:webHidden/>
+              </w:rPr>
+            </w:r>
+            <w:r>
+              <w:rPr>
+                <w:noProof/>
+                <w:webHidden/>
+              </w:rPr>
+              <w:fldChar w:fldCharType="separate"/>
+            </w:r>
+            <w:r>
+              <w:rPr>
+                <w:noProof/>
+                <w:webHidden/>
+              </w:rPr>
+              <w:t>5</w:t>
+            </w:r>
+            <w:r>
+              <w:rPr>
+                <w:noProof/>
+                <w:webHidden/>
+              </w:rPr>
+              <w:fldChar w:fldCharType="end"/>
+            </w:r>
+          </w:hyperlink>
+        </w:p>
+        <w:p>
+          <w:pPr>
+            <w:pStyle w:val="TOC1"/>
+            <w:tabs>
+              <w:tab w:val="right" w:leader="dot" w:pos="9016"/>
+            </w:tabs>
+            <w:rPr>
+              <w:noProof/>
+            </w:rPr>
+          </w:pPr>
+          <w:hyperlink w:anchor="_Toc32562526" w:history="1">
+            <w:r>
+              <w:rPr>
+                <w:rStyle w:val="Hyperlink"/>
+                <w:noProof/>
+              </w:rPr>
+              <w:t>5 - Appendix</w:t>
+            </w:r>
+            <w:r>
+              <w:rPr>
+                <w:noProof/>
+                <w:webHidden/>
+              </w:rPr>
+              <w:tab/>
+            </w:r>
+            <w:r>
+              <w:rPr>
+                <w:noProof/>
+                <w:webHidden/>
+              </w:rPr>
+              <w:fldChar w:fldCharType="begin"/>
+            </w:r>
+            <w:r>
+              <w:rPr>
+                <w:noProof/>
+                <w:webHidden/>
+              </w:rPr>
+              <w:instrText xml:space="preserve"> PAGEREF _Toc32562526 \h </w:instrText>
+            </w:r>
+            <w:r>
+              <w:rPr>
+                <w:noProof/>
+                <w:webHidden/>
+              </w:rPr>
+            </w:r>
+            <w:r>
+              <w:rPr>
+                <w:noProof/>
+                <w:webHidden/>
+              </w:rPr>
+              <w:fldChar w:fldCharType="separate"/>
+            </w:r>
+            <w:r>
+              <w:rPr>
+                <w:noProof/>
+                <w:webHidden/>
+              </w:rPr>
+              <w:t>5</w:t>
+            </w:r>
+            <w:r>
+              <w:rPr>
+                <w:noProof/>
+                <w:webHidden/>
+              </w:rPr>
+              <w:fldChar w:fldCharType="end"/>
+            </w:r>
+          </w:hyperlink>
+        </w:p>
+        <w:p>
+          <w:r>
+            <w:rPr>
+              <w:b/>
+              <w:bCs/>
+              <w:noProof/>
+            </w:rPr>
+            <w:fldChar w:fldCharType="end"/>
+          </w:r>
+        </w:p>
+      </w:sdtContent>
+    </w:sdt>
     <w:p>
       <w:pPr>
-        <w:pStyle w:val="Title"/>
-        <w:jc w:val="center"/>
         <w:rPr>
-          <w:rFonts w:cstheme="majorHAnsi"/>
+          <w:rFonts w:asciiTheme="majorHAnsi" w:eastAsiaTheme="majorEastAsia" w:hAnsiTheme="majorHAnsi" w:cstheme="majorBidi"/>
+          <w:color w:val="2F5496" w:themeColor="accent1" w:themeShade="BF"/>
+          <w:sz w:val="32"/>
+          <w:szCs w:val="32"/>
         </w:rPr>
       </w:pPr>
       <w:r>
-        <w:rPr>
-          <w:rFonts w:cstheme="majorHAnsi"/>
-        </w:rPr>
-        <w:t>Strategic IS Management</w:t>
+        <w:br w:type="page"/>
       </w:r>
     </w:p>
     <w:p>
       <w:pPr>
         <w:pStyle w:val="Heading1"/>
       </w:pPr>
-      <w:r>
+      <w:bookmarkStart w:id="0" w:name="_Toc32562516"/>
+      <w:r>
+        <w:lastRenderedPageBreak/>
         <w:t>1 – Introduction</w:t>
       </w:r>
       <w:r>
         <w:t xml:space="preserve"> – (100)</w:t>
       </w:r>
+      <w:bookmarkEnd w:id="0"/>
     </w:p>
     <w:p>
       <w:r>
@@ -111,6 +1446,7 @@
       <w:pPr>
         <w:pStyle w:val="Heading1"/>
       </w:pPr>
+      <w:bookmarkStart w:id="1" w:name="_Toc32562517"/>
       <w:r>
         <w:t xml:space="preserve">2 - </w:t>
       </w:r>
@@ -120,14 +1456,17 @@
       <w:r>
         <w:t xml:space="preserve"> – (250)</w:t>
       </w:r>
+      <w:bookmarkEnd w:id="1"/>
     </w:p>
     <w:p>
       <w:pPr>
         <w:pStyle w:val="Heading2"/>
       </w:pPr>
+      <w:bookmarkStart w:id="2" w:name="_Toc32562518"/>
       <w:r>
         <w:t>2.1 - Introduction</w:t>
       </w:r>
+      <w:bookmarkEnd w:id="2"/>
     </w:p>
     <w:p>
       <w:r>
@@ -156,10 +1495,7 @@
         <w:t xml:space="preserve"> and their </w:t>
       </w:r>
       <w:r>
-        <w:t>ambiguity</w:t>
-      </w:r>
-      <w:r>
-        <w:t xml:space="preserve"> </w:t>
+        <w:t xml:space="preserve">ambiguity </w:t>
       </w:r>
       <w:r>
         <w:t xml:space="preserve"> around their stock</w:t>
@@ -190,11 +1526,17 @@
       <w:r>
         <w:t>Before tackling these problems, these problems should be analysed with the Five Laws of Lean.</w:t>
       </w:r>
+      <w:r>
+        <w:t xml:space="preserve"> Lean can be described as the elimination of waste (</w:t>
+      </w:r>
+      <w:bookmarkStart w:id="3" w:name="_GoBack"/>
+      <w:bookmarkEnd w:id="3"/>
     </w:p>
     <w:p>
       <w:pPr>
         <w:pStyle w:val="Heading2"/>
       </w:pPr>
+      <w:bookmarkStart w:id="4" w:name="_Toc32562519"/>
       <w:r>
         <w:t xml:space="preserve">2.2 - </w:t>
       </w:r>
@@ -204,6 +1546,7 @@
       <w:r>
         <w:t xml:space="preserve"> – Law 0</w:t>
       </w:r>
+      <w:bookmarkEnd w:id="4"/>
     </w:p>
     <w:p>
       <w:r>
@@ -222,6 +1565,7 @@
       <w:pPr>
         <w:pStyle w:val="Heading2"/>
       </w:pPr>
+      <w:bookmarkStart w:id="5" w:name="_Toc32562520"/>
       <w:r>
         <w:t xml:space="preserve">2.3 - </w:t>
       </w:r>
@@ -229,14 +1573,9 @@
         <w:t>The Law of Flexibility</w:t>
       </w:r>
       <w:r>
-        <w:t xml:space="preserve"> </w:t>
-      </w:r>
-      <w:r>
-        <w:t xml:space="preserve">– Law </w:t>
-      </w:r>
-      <w:r>
-        <w:t>1</w:t>
-      </w:r>
+        <w:t xml:space="preserve"> – Law 1</w:t>
+      </w:r>
+      <w:bookmarkEnd w:id="5"/>
     </w:p>
     <w:p>
       <w:r>
@@ -255,6 +1594,7 @@
       <w:pPr>
         <w:pStyle w:val="Heading2"/>
       </w:pPr>
+      <w:bookmarkStart w:id="6" w:name="_Toc32562521"/>
       <w:r>
         <w:t>2.</w:t>
       </w:r>
@@ -265,14 +1605,9 @@
         <w:t>The Law of Focus</w:t>
       </w:r>
       <w:r>
-        <w:t xml:space="preserve"> </w:t>
-      </w:r>
-      <w:r>
-        <w:t xml:space="preserve">– Law </w:t>
-      </w:r>
-      <w:r>
-        <w:t>2</w:t>
-      </w:r>
+        <w:t xml:space="preserve"> – Law 2</w:t>
+      </w:r>
+      <w:bookmarkEnd w:id="6"/>
     </w:p>
     <w:p>
       <w:r>
@@ -302,19 +1637,7 @@
         <w:t>Errors</w:t>
       </w:r>
       <w:r>
-        <w:t xml:space="preserve"> (If a product is damaged, more work is put in to catch up and </w:t>
-      </w:r>
-      <w:r>
-        <w:t>disrupt</w:t>
-      </w:r>
-      <w:r>
-        <w:t>s</w:t>
-      </w:r>
-      <w:r>
-        <w:t xml:space="preserve"> </w:t>
-      </w:r>
-      <w:r>
-        <w:t>the flow)</w:t>
+        <w:t xml:space="preserve"> (If a product is damaged, more work is put in to catch up and disrupts the flow)</w:t>
       </w:r>
       <w:r>
         <w:t xml:space="preserve"> &amp; </w:t>
@@ -333,6 +1656,7 @@
       <w:pPr>
         <w:pStyle w:val="Heading2"/>
       </w:pPr>
+      <w:bookmarkStart w:id="7" w:name="_Toc32562522"/>
       <w:r>
         <w:t xml:space="preserve">2.5 - </w:t>
       </w:r>
@@ -340,14 +1664,9 @@
         <w:t>The Law of Velocity</w:t>
       </w:r>
       <w:r>
-        <w:t xml:space="preserve"> </w:t>
-      </w:r>
-      <w:r>
-        <w:t xml:space="preserve">– Law </w:t>
-      </w:r>
-      <w:r>
-        <w:t>3</w:t>
-      </w:r>
+        <w:t xml:space="preserve"> – Law 3</w:t>
+      </w:r>
+      <w:bookmarkEnd w:id="7"/>
     </w:p>
     <w:p>
       <w:r>
@@ -366,6 +1685,7 @@
       <w:pPr>
         <w:pStyle w:val="Heading2"/>
       </w:pPr>
+      <w:bookmarkStart w:id="8" w:name="_Toc32562523"/>
       <w:r>
         <w:lastRenderedPageBreak/>
         <w:t xml:space="preserve">2.6 - </w:t>
@@ -374,14 +1694,9 @@
         <w:t>The Law of Complexity and Cost</w:t>
       </w:r>
       <w:r>
-        <w:t xml:space="preserve"> </w:t>
-      </w:r>
-      <w:r>
-        <w:t xml:space="preserve">– Law </w:t>
-      </w:r>
-      <w:r>
-        <w:t>4</w:t>
-      </w:r>
+        <w:t xml:space="preserve"> – Law 4</w:t>
+      </w:r>
+      <w:bookmarkEnd w:id="8"/>
     </w:p>
     <w:p>
       <w:r>
@@ -400,12 +1715,7 @@
     </w:p>
     <w:p>
       <w:r>
-        <w:t>Do what needs</w:t>
-      </w:r>
-      <w:bookmarkStart w:id="0" w:name="_GoBack"/>
-      <w:bookmarkEnd w:id="0"/>
-      <w:r>
-        <w:t xml:space="preserve"> to be done, no more</w:t>
+        <w:t>Do what needs to be done, no more</w:t>
       </w:r>
     </w:p>
     <w:p>
@@ -443,7 +1753,7 @@
                     <pic:cNvPicPr/>
                   </pic:nvPicPr>
                   <pic:blipFill rotWithShape="1">
-                    <a:blip r:embed="rId7"/>
+                    <a:blip r:embed="rId9"/>
                     <a:srcRect l="6205" t="62741" r="6048" b="4927"/>
                     <a:stretch/>
                   </pic:blipFill>
@@ -496,6 +1806,7 @@
       <w:pPr>
         <w:pStyle w:val="Heading1"/>
       </w:pPr>
+      <w:bookmarkStart w:id="9" w:name="_Toc32562524"/>
       <w:r>
         <w:t xml:space="preserve">3 - </w:t>
       </w:r>
@@ -505,6 +1816,7 @@
       <w:r>
         <w:t>– (250)</w:t>
       </w:r>
+      <w:bookmarkEnd w:id="9"/>
     </w:p>
     <w:p>
       <w:r>
@@ -991,6 +2303,7 @@
       <w:pPr>
         <w:pStyle w:val="Heading1"/>
       </w:pPr>
+      <w:bookmarkStart w:id="10" w:name="_Toc32562525"/>
       <w:r>
         <w:lastRenderedPageBreak/>
         <w:t>4</w:t>
@@ -999,7 +2312,11 @@
         <w:t xml:space="preserve"> - R</w:t>
       </w:r>
       <w:r>
-        <w:t xml:space="preserve">eferences </w:t>
+        <w:t>eferences</w:t>
+      </w:r>
+      <w:bookmarkEnd w:id="10"/>
+      <w:r>
+        <w:t xml:space="preserve"> </w:t>
       </w:r>
     </w:p>
     <w:p>
@@ -1016,7 +2333,7 @@
       <w:r>
         <w:t xml:space="preserve"> Available at: </w:t>
       </w:r>
-      <w:hyperlink r:id="rId8" w:history="1">
+      <w:hyperlink r:id="rId10" w:history="1">
         <w:r>
           <w:rPr>
             <w:rStyle w:val="Hyperlink"/>
@@ -1050,7 +2367,7 @@
       <w:r>
         <w:t xml:space="preserve"> </w:t>
       </w:r>
-      <w:hyperlink r:id="rId9" w:history="1">
+      <w:hyperlink r:id="rId11" w:history="1">
         <w:r>
           <w:rPr>
             <w:rStyle w:val="Hyperlink"/>
@@ -1073,7 +2390,7 @@
       <w:r>
         <w:t xml:space="preserve"> Available at: </w:t>
       </w:r>
-      <w:hyperlink r:id="rId10" w:history="1">
+      <w:hyperlink r:id="rId12" w:history="1">
         <w:r>
           <w:rPr>
             <w:rStyle w:val="Hyperlink"/>
@@ -1113,7 +2430,7 @@
       <w:r>
         <w:t xml:space="preserve">Companies House (2019) HMV GROUP PLC. Available at: </w:t>
       </w:r>
-      <w:hyperlink r:id="rId11" w:history="1">
+      <w:hyperlink r:id="rId13" w:history="1">
         <w:r>
           <w:rPr>
             <w:rStyle w:val="Hyperlink"/>
@@ -1142,7 +2459,7 @@
       <w:r>
         <w:t xml:space="preserve"> Available at: </w:t>
       </w:r>
-      <w:hyperlink r:id="rId12" w:history="1">
+      <w:hyperlink r:id="rId14" w:history="1">
         <w:r>
           <w:rPr>
             <w:rStyle w:val="Hyperlink"/>
@@ -1157,7 +2474,7 @@
     </w:p>
     <w:p/>
     <w:p>
-      <w:hyperlink r:id="rId13" w:history="1">
+      <w:hyperlink r:id="rId15" w:history="1">
         <w:r>
           <w:rPr>
             <w:rStyle w:val="Hyperlink"/>
@@ -1169,7 +2486,7 @@
     </w:p>
     <w:p/>
     <w:p>
-      <w:hyperlink r:id="rId14" w:history="1">
+      <w:hyperlink r:id="rId16" w:history="1">
         <w:r>
           <w:rPr>
             <w:rStyle w:val="Hyperlink"/>
@@ -1188,7 +2505,7 @@
       </w:r>
     </w:p>
     <w:p>
-      <w:hyperlink r:id="rId15" w:history="1">
+      <w:hyperlink r:id="rId17" w:history="1">
         <w:r>
           <w:rPr>
             <w:rStyle w:val="Hyperlink"/>
@@ -1204,7 +2521,7 @@
     <w:p/>
     <w:p/>
     <w:p>
-      <w:hyperlink r:id="rId16" w:history="1">
+      <w:hyperlink r:id="rId18" w:history="1">
         <w:r>
           <w:rPr>
             <w:rStyle w:val="Hyperlink"/>
@@ -1216,7 +2533,7 @@
     </w:p>
     <w:p/>
     <w:p>
-      <w:hyperlink r:id="rId17" w:history="1">
+      <w:hyperlink r:id="rId19" w:history="1">
         <w:r>
           <w:rPr>
             <w:rStyle w:val="Hyperlink"/>
@@ -1230,18 +2547,22 @@
       <w:pPr>
         <w:pStyle w:val="Heading1"/>
       </w:pPr>
+      <w:bookmarkStart w:id="11" w:name="_Toc32562526"/>
       <w:r>
         <w:t>5</w:t>
       </w:r>
       <w:r>
         <w:t xml:space="preserve"> - Appendix</w:t>
       </w:r>
+      <w:bookmarkEnd w:id="11"/>
     </w:p>
     <w:sectPr>
-      <w:headerReference w:type="default" r:id="rId18"/>
+      <w:headerReference w:type="default" r:id="rId20"/>
       <w:pgSz w:w="11906" w:h="16838"/>
       <w:pgMar w:top="1440" w:right="1440" w:bottom="1440" w:left="1440" w:header="708" w:footer="708" w:gutter="0"/>
+      <w:pgNumType w:start="0"/>
       <w:cols w:space="708"/>
+      <w:titlePg/>
       <w:docGrid w:linePitch="360"/>
     </w:sectPr>
   </w:body>
@@ -1953,6 +3274,7 @@
   <w:style w:type="character" w:default="1" w:styleId="DefaultParagraphFont">
     <w:name w:val="Default Paragraph Font"/>
     <w:uiPriority w:val="1"/>
+    <w:semiHidden/>
     <w:unhideWhenUsed/>
   </w:style>
   <w:style w:type="table" w:default="1" w:styleId="TableNormal">
@@ -2149,6 +3471,71 @@
       <w:sz w:val="32"/>
       <w:szCs w:val="32"/>
     </w:rPr>
+  </w:style>
+  <w:style w:type="paragraph" w:styleId="NoSpacing">
+    <w:name w:val="No Spacing"/>
+    <w:link w:val="NoSpacingChar"/>
+    <w:uiPriority w:val="1"/>
+    <w:qFormat/>
+    <w:rsid w:val="005F20FE"/>
+    <w:pPr>
+      <w:spacing w:after="0" w:line="240" w:lineRule="auto"/>
+    </w:pPr>
+    <w:rPr>
+      <w:rFonts w:eastAsiaTheme="minorEastAsia"/>
+      <w:lang w:val="en-US"/>
+    </w:rPr>
+  </w:style>
+  <w:style w:type="character" w:customStyle="1" w:styleId="NoSpacingChar">
+    <w:name w:val="No Spacing Char"/>
+    <w:basedOn w:val="DefaultParagraphFont"/>
+    <w:link w:val="NoSpacing"/>
+    <w:uiPriority w:val="1"/>
+    <w:rsid w:val="005F20FE"/>
+    <w:rPr>
+      <w:rFonts w:eastAsiaTheme="minorEastAsia"/>
+      <w:lang w:val="en-US"/>
+    </w:rPr>
+  </w:style>
+  <w:style w:type="paragraph" w:styleId="TOCHeading">
+    <w:name w:val="TOC Heading"/>
+    <w:basedOn w:val="Heading1"/>
+    <w:next w:val="Normal"/>
+    <w:uiPriority w:val="39"/>
+    <w:unhideWhenUsed/>
+    <w:qFormat/>
+    <w:rsid w:val="005F20FE"/>
+    <w:pPr>
+      <w:outlineLvl w:val="9"/>
+    </w:pPr>
+    <w:rPr>
+      <w:lang w:val="en-US"/>
+    </w:rPr>
+  </w:style>
+  <w:style w:type="paragraph" w:styleId="TOC1">
+    <w:name w:val="toc 1"/>
+    <w:basedOn w:val="Normal"/>
+    <w:next w:val="Normal"/>
+    <w:autoRedefine/>
+    <w:uiPriority w:val="39"/>
+    <w:unhideWhenUsed/>
+    <w:rsid w:val="005F20FE"/>
+    <w:pPr>
+      <w:spacing w:after="100"/>
+    </w:pPr>
+  </w:style>
+  <w:style w:type="paragraph" w:styleId="TOC2">
+    <w:name w:val="toc 2"/>
+    <w:basedOn w:val="Normal"/>
+    <w:next w:val="Normal"/>
+    <w:autoRedefine/>
+    <w:uiPriority w:val="39"/>
+    <w:unhideWhenUsed/>
+    <w:rsid w:val="005F20FE"/>
+    <w:pPr>
+      <w:spacing w:after="100"/>
+      <w:ind w:left="220"/>
+    </w:pPr>
   </w:style>
 </w:styles>
 </file>
@@ -2446,4 +3833,35 @@
     </a:ext>
   </a:extLst>
 </a:theme>
+</file>
+
+<file path=customXml/item1.xml><?xml version="1.0" encoding="utf-8"?>
+<CoverPageProperties xmlns="http://schemas.microsoft.com/office/2006/coverPageProps">
+  <PublishDate>2020</PublishDate>
+  <Abstract/>
+  <CompanyAddress/>
+  <CompanyPhone/>
+  <CompanyFax/>
+  <CompanyEmail/>
+</CoverPageProperties>
+</file>
+
+<file path=customXml/item2.xml><?xml version="1.0" encoding="utf-8"?>
+<b:Sources xmlns:b="http://schemas.openxmlformats.org/officeDocument/2006/bibliography" xmlns="http://schemas.openxmlformats.org/officeDocument/2006/bibliography" SelectedStyle="\APASixthEditionOfficeOnline.xsl" StyleName="APA" Version="6"/>
+</file>
+
+<file path=customXml/itemProps1.xml><?xml version="1.0" encoding="utf-8"?>
+<ds:datastoreItem xmlns:ds="http://schemas.openxmlformats.org/officeDocument/2006/customXml" ds:itemID="{55AF091B-3C7A-41E3-B477-F2FDAA23CFDA}">
+  <ds:schemaRefs>
+    <ds:schemaRef ds:uri="http://schemas.microsoft.com/office/2006/coverPageProps"/>
+  </ds:schemaRefs>
+</ds:datastoreItem>
+</file>
+
+<file path=customXml/itemProps2.xml><?xml version="1.0" encoding="utf-8"?>
+<ds:datastoreItem xmlns:ds="http://schemas.openxmlformats.org/officeDocument/2006/customXml" ds:itemID="{AE788C1E-6324-4372-8B45-E8EF9384E04B}">
+  <ds:schemaRefs>
+    <ds:schemaRef ds:uri="http://schemas.openxmlformats.org/officeDocument/2006/bibliography"/>
+  </ds:schemaRefs>
+</ds:datastoreItem>
 </file>
</xml_diff>